<commit_message>
Api added: SetDeviceCardStatus, InsertCardLog Error cases handled CardLog UI and serverside fix with searching by datefrom and dateto
</commit_message>
<xml_diff>
--- a/ACMVC/Docs/Apis.docx
+++ b/ACMVC/Docs/Apis.docx
@@ -6,15 +6,17 @@
       <w:pPr>
         <w:spacing w:after="0" w:line="240" w:lineRule="auto"/>
         <w:rPr>
-          <w:rFonts w:ascii="Times New Roman" w:eastAsia="Times New Roman" w:hAnsi="Times New Roman" w:cs="Times New Roman"/>
-          <w:sz w:val="24"/>
-          <w:szCs w:val="24"/>
-          <w:lang w:val="en-GB" w:eastAsia="en-GB"/>
-        </w:rPr>
-      </w:pPr>
-      <w:r>
-        <w:rPr>
-          <w:rFonts w:ascii="Times New Roman" w:eastAsia="Times New Roman" w:hAnsi="Times New Roman" w:cs="Times New Roman"/>
+          <w:rFonts w:ascii="Calibri" w:eastAsia="Times New Roman" w:hAnsi="Calibri" w:cs="Calibri"/>
+          <w:color w:val="C45911" w:themeColor="accent2" w:themeShade="BF"/>
+          <w:sz w:val="24"/>
+          <w:szCs w:val="24"/>
+          <w:lang w:val="en-GB" w:eastAsia="en-GB"/>
+        </w:rPr>
+      </w:pPr>
+      <w:r>
+        <w:rPr>
+          <w:rFonts w:ascii="Calibri" w:eastAsia="Times New Roman" w:hAnsi="Calibri" w:cs="Calibri"/>
+          <w:color w:val="C45911" w:themeColor="accent2" w:themeShade="BF"/>
           <w:sz w:val="24"/>
           <w:szCs w:val="24"/>
           <w:lang w:val="en-GB" w:eastAsia="en-GB"/>
@@ -23,7 +25,8 @@
       </w:r>
       <w:r>
         <w:rPr>
-          <w:rFonts w:ascii="Times New Roman" w:eastAsia="Times New Roman" w:hAnsi="Times New Roman" w:cs="Times New Roman"/>
+          <w:rFonts w:ascii="Calibri" w:eastAsia="Times New Roman" w:hAnsi="Calibri" w:cs="Calibri"/>
+          <w:color w:val="C45911" w:themeColor="accent2" w:themeShade="BF"/>
           <w:sz w:val="24"/>
           <w:szCs w:val="24"/>
           <w:lang w:val="en-GB" w:eastAsia="en-GB"/>
@@ -32,7 +35,8 @@
       </w:r>
       <w:r>
         <w:rPr>
-          <w:rFonts w:ascii="Times New Roman" w:eastAsia="Times New Roman" w:hAnsi="Times New Roman" w:cs="Times New Roman"/>
+          <w:rFonts w:ascii="Calibri" w:eastAsia="Times New Roman" w:hAnsi="Calibri" w:cs="Calibri"/>
+          <w:color w:val="C45911" w:themeColor="accent2" w:themeShade="BF"/>
           <w:sz w:val="24"/>
           <w:szCs w:val="24"/>
           <w:lang w:val="en-GB" w:eastAsia="en-GB"/>
@@ -41,8 +45,10 @@
       </w:r>
       <w:r>
         <w:rPr>
-          <w:rFonts w:ascii="Arial" w:eastAsia="Times New Roman" w:hAnsi="Arial" w:cs="Arial"/>
-          <w:color w:val="1155CC"/>
+          <w:rFonts w:ascii="Calibri" w:eastAsia="Times New Roman" w:hAnsi="Calibri" w:cs="Calibri"/>
+          <w:color w:val="C45911" w:themeColor="accent2" w:themeShade="BF"/>
+          <w:sz w:val="24"/>
+          <w:szCs w:val="24"/>
           <w:u w:val="single"/>
           <w:lang w:val="en-GB" w:eastAsia="en-GB"/>
         </w:rPr>
@@ -50,7 +56,8 @@
       </w:r>
       <w:r>
         <w:rPr>
-          <w:rFonts w:ascii="Times New Roman" w:eastAsia="Times New Roman" w:hAnsi="Times New Roman" w:cs="Times New Roman"/>
+          <w:rFonts w:ascii="Calibri" w:eastAsia="Times New Roman" w:hAnsi="Calibri" w:cs="Calibri"/>
+          <w:color w:val="C45911" w:themeColor="accent2" w:themeShade="BF"/>
           <w:sz w:val="24"/>
           <w:szCs w:val="24"/>
           <w:lang w:val="en-GB" w:eastAsia="en-GB"/>
@@ -62,37 +69,63 @@
       <w:pPr>
         <w:spacing w:after="0" w:line="240" w:lineRule="auto"/>
         <w:rPr>
-          <w:rFonts w:ascii="Times New Roman" w:eastAsia="Times New Roman" w:hAnsi="Times New Roman" w:cs="Times New Roman"/>
-          <w:sz w:val="24"/>
-          <w:szCs w:val="24"/>
-          <w:lang w:val="en-GB" w:eastAsia="en-GB"/>
-        </w:rPr>
-      </w:pPr>
-      <w:r>
-        <w:rPr>
-          <w:rFonts w:ascii="Arial" w:eastAsia="Times New Roman" w:hAnsi="Arial" w:cs="Arial"/>
-          <w:color w:val="000000"/>
-          <w:lang w:val="en-GB" w:eastAsia="en-GB"/>
-        </w:rPr>
-        <w:t>Example: http://localhost:57505/Apis/GetDevices</w:t>
-      </w:r>
-    </w:p>
-    <w:p>
-      <w:pPr>
-        <w:spacing w:after="0" w:line="240" w:lineRule="auto"/>
-        <w:rPr>
-          <w:rFonts w:ascii="Times New Roman" w:eastAsia="Times New Roman" w:hAnsi="Times New Roman" w:cs="Times New Roman"/>
-          <w:sz w:val="24"/>
-          <w:szCs w:val="24"/>
-          <w:lang w:val="en-GB" w:eastAsia="en-GB"/>
-        </w:rPr>
-      </w:pPr>
-      <w:r>
-        <w:rPr>
-          <w:rFonts w:ascii="Arial" w:eastAsia="Times New Roman" w:hAnsi="Arial" w:cs="Arial"/>
+          <w:rFonts w:ascii="Calibri" w:eastAsia="Times New Roman" w:hAnsi="Calibri" w:cs="Calibri"/>
+          <w:sz w:val="24"/>
+          <w:szCs w:val="24"/>
+          <w:lang w:val="en-GB" w:eastAsia="en-GB"/>
+        </w:rPr>
+      </w:pPr>
+      <w:r>
+        <w:rPr>
+          <w:rFonts w:ascii="Calibri" w:eastAsia="Times New Roman" w:hAnsi="Calibri" w:cs="Calibri"/>
+          <w:b/>
+          <w:color w:val="000000"/>
+          <w:sz w:val="24"/>
+          <w:szCs w:val="24"/>
+          <w:lang w:val="en-GB" w:eastAsia="en-GB"/>
+        </w:rPr>
+        <w:t>Example</w:t>
+      </w:r>
+      <w:r>
+        <w:rPr>
+          <w:rFonts w:ascii="Calibri" w:eastAsia="Times New Roman" w:hAnsi="Calibri" w:cs="Calibri"/>
+          <w:color w:val="000000"/>
+          <w:sz w:val="24"/>
+          <w:szCs w:val="24"/>
+          <w:lang w:val="en-GB" w:eastAsia="en-GB"/>
+        </w:rPr>
+        <w:t xml:space="preserve">: </w:t>
+      </w:r>
+      <w:r>
+        <w:rPr>
+          <w:rFonts w:ascii="Calibri" w:eastAsia="Times New Roman" w:hAnsi="Calibri" w:cs="Calibri"/>
+          <w:color w:val="4472C4" w:themeColor="accent5"/>
+          <w:sz w:val="24"/>
+          <w:szCs w:val="24"/>
+          <w:u w:val="single"/>
+          <w:lang w:val="en-GB" w:eastAsia="en-GB"/>
+        </w:rPr>
+        <w:t>http://localhost:57505/Apis/GetDevices</w:t>
+      </w:r>
+    </w:p>
+    <w:p>
+      <w:pPr>
+        <w:spacing w:after="0" w:line="240" w:lineRule="auto"/>
+        <w:rPr>
+          <w:rFonts w:ascii="Calibri" w:eastAsia="Times New Roman" w:hAnsi="Calibri" w:cs="Calibri"/>
+          <w:sz w:val="24"/>
+          <w:szCs w:val="24"/>
+          <w:lang w:val="en-GB" w:eastAsia="en-GB"/>
+        </w:rPr>
+      </w:pPr>
+      <w:r>
+        <w:rPr>
+          <w:rFonts w:ascii="Calibri" w:eastAsia="Times New Roman" w:hAnsi="Calibri" w:cs="Calibri"/>
           <w:b/>
           <w:bCs/>
           <w:color w:val="000000"/>
+          <w:sz w:val="24"/>
+          <w:szCs w:val="24"/>
           <w:lang w:val="en-GB" w:eastAsia="en-GB"/>
         </w:rPr>
         <w:t>Response:</w:t>
@@ -102,16 +135,18 @@
       <w:pPr>
         <w:spacing w:after="0" w:line="240" w:lineRule="auto"/>
         <w:rPr>
-          <w:rFonts w:ascii="Times New Roman" w:eastAsia="Times New Roman" w:hAnsi="Times New Roman" w:cs="Times New Roman"/>
-          <w:sz w:val="24"/>
-          <w:szCs w:val="24"/>
-          <w:lang w:val="en-GB" w:eastAsia="en-GB"/>
-        </w:rPr>
-      </w:pPr>
-      <w:r>
-        <w:rPr>
-          <w:rFonts w:ascii="Arial" w:eastAsia="Times New Roman" w:hAnsi="Arial" w:cs="Arial"/>
-          <w:color w:val="000000"/>
+          <w:rFonts w:ascii="Calibri" w:eastAsia="Times New Roman" w:hAnsi="Calibri" w:cs="Calibri"/>
+          <w:sz w:val="24"/>
+          <w:szCs w:val="24"/>
+          <w:lang w:val="en-GB" w:eastAsia="en-GB"/>
+        </w:rPr>
+      </w:pPr>
+      <w:r>
+        <w:rPr>
+          <w:rFonts w:ascii="Calibri" w:eastAsia="Times New Roman" w:hAnsi="Calibri" w:cs="Calibri"/>
+          <w:color w:val="000000"/>
+          <w:sz w:val="24"/>
+          <w:szCs w:val="24"/>
           <w:lang w:val="en-GB" w:eastAsia="en-GB"/>
         </w:rPr>
         <w:t xml:space="preserve">[[DeviceId,AccessZoneId,DUser,DPass,DeviceSDK,DeviceTypeId,DeviceIP,DeviceName, </w:t>
@@ -119,8 +154,10 @@
       <w:proofErr w:type="spellStart"/>
       <w:r>
         <w:rPr>
-          <w:rFonts w:ascii="Arial" w:eastAsia="Times New Roman" w:hAnsi="Arial" w:cs="Arial"/>
-          <w:color w:val="000000"/>
+          <w:rFonts w:ascii="Calibri" w:eastAsia="Times New Roman" w:hAnsi="Calibri" w:cs="Calibri"/>
+          <w:color w:val="000000"/>
+          <w:sz w:val="24"/>
+          <w:szCs w:val="24"/>
           <w:lang w:val="en-GB" w:eastAsia="en-GB"/>
         </w:rPr>
         <w:t>DevicePort</w:t>
@@ -128,8 +165,10 @@
       <w:proofErr w:type="spellEnd"/>
       <w:r>
         <w:rPr>
-          <w:rFonts w:ascii="Arial" w:eastAsia="Times New Roman" w:hAnsi="Arial" w:cs="Arial"/>
-          <w:color w:val="000000"/>
+          <w:rFonts w:ascii="Calibri" w:eastAsia="Times New Roman" w:hAnsi="Calibri" w:cs="Calibri"/>
+          <w:color w:val="000000"/>
+          <w:sz w:val="24"/>
+          <w:szCs w:val="24"/>
           <w:lang w:val="en-GB" w:eastAsia="en-GB"/>
         </w:rPr>
         <w:t xml:space="preserve">, </w:t>
@@ -137,8 +176,10 @@
       <w:proofErr w:type="spellStart"/>
       <w:r>
         <w:rPr>
-          <w:rFonts w:ascii="Arial" w:eastAsia="Times New Roman" w:hAnsi="Arial" w:cs="Arial"/>
-          <w:color w:val="000000"/>
+          <w:rFonts w:ascii="Calibri" w:eastAsia="Times New Roman" w:hAnsi="Calibri" w:cs="Calibri"/>
+          <w:color w:val="000000"/>
+          <w:sz w:val="24"/>
+          <w:szCs w:val="24"/>
           <w:lang w:val="en-GB" w:eastAsia="en-GB"/>
         </w:rPr>
         <w:t>DeviceStatusId</w:t>
@@ -146,8 +187,10 @@
       <w:proofErr w:type="spellEnd"/>
       <w:r>
         <w:rPr>
-          <w:rFonts w:ascii="Arial" w:eastAsia="Times New Roman" w:hAnsi="Arial" w:cs="Arial"/>
-          <w:color w:val="000000"/>
+          <w:rFonts w:ascii="Calibri" w:eastAsia="Times New Roman" w:hAnsi="Calibri" w:cs="Calibri"/>
+          <w:color w:val="000000"/>
+          <w:sz w:val="24"/>
+          <w:szCs w:val="24"/>
           <w:lang w:val="en-GB" w:eastAsia="en-GB"/>
         </w:rPr>
         <w:t>][...][...]...[]]</w:t>
@@ -157,18 +200,20 @@
       <w:pPr>
         <w:spacing w:after="0" w:line="240" w:lineRule="auto"/>
         <w:rPr>
-          <w:rFonts w:ascii="Times New Roman" w:eastAsia="Times New Roman" w:hAnsi="Times New Roman" w:cs="Times New Roman"/>
-          <w:sz w:val="24"/>
-          <w:szCs w:val="24"/>
-          <w:lang w:val="en-GB" w:eastAsia="en-GB"/>
-        </w:rPr>
-      </w:pPr>
-      <w:r>
-        <w:rPr>
-          <w:rFonts w:ascii="Arial" w:eastAsia="Times New Roman" w:hAnsi="Arial" w:cs="Arial"/>
+          <w:rFonts w:ascii="Calibri" w:eastAsia="Times New Roman" w:hAnsi="Calibri" w:cs="Calibri"/>
+          <w:sz w:val="24"/>
+          <w:szCs w:val="24"/>
+          <w:lang w:val="en-GB" w:eastAsia="en-GB"/>
+        </w:rPr>
+      </w:pPr>
+      <w:r>
+        <w:rPr>
+          <w:rFonts w:ascii="Calibri" w:eastAsia="Times New Roman" w:hAnsi="Calibri" w:cs="Calibri"/>
           <w:b/>
           <w:bCs/>
           <w:color w:val="000000"/>
+          <w:sz w:val="24"/>
+          <w:szCs w:val="24"/>
           <w:lang w:val="en-GB" w:eastAsia="en-GB"/>
         </w:rPr>
         <w:t>Sample:</w:t>
@@ -178,16 +223,18 @@
       <w:pPr>
         <w:spacing w:after="0" w:line="240" w:lineRule="auto"/>
         <w:rPr>
-          <w:rFonts w:ascii="Times New Roman" w:eastAsia="Times New Roman" w:hAnsi="Times New Roman" w:cs="Times New Roman"/>
-          <w:sz w:val="24"/>
-          <w:szCs w:val="24"/>
-          <w:lang w:val="en-GB" w:eastAsia="en-GB"/>
-        </w:rPr>
-      </w:pPr>
-      <w:r>
-        <w:rPr>
-          <w:rFonts w:ascii="Arial" w:eastAsia="Times New Roman" w:hAnsi="Arial" w:cs="Arial"/>
-          <w:color w:val="000000"/>
+          <w:rFonts w:ascii="Calibri" w:eastAsia="Times New Roman" w:hAnsi="Calibri" w:cs="Calibri"/>
+          <w:sz w:val="24"/>
+          <w:szCs w:val="24"/>
+          <w:lang w:val="en-GB" w:eastAsia="en-GB"/>
+        </w:rPr>
+      </w:pPr>
+      <w:r>
+        <w:rPr>
+          <w:rFonts w:ascii="Calibri" w:eastAsia="Times New Roman" w:hAnsi="Calibri" w:cs="Calibri"/>
+          <w:color w:val="000000"/>
+          <w:sz w:val="24"/>
+          <w:szCs w:val="24"/>
           <w:lang w:val="en-GB" w:eastAsia="en-GB"/>
         </w:rPr>
         <w:t>[[1,1,user,pass,ver1.1,1,10.10.10.10,D-01,8080, 1][2,2,user,pass,1.1,2,10.10.11.11,D-02,8080, 1][3,3,user,pass,1.1,1,10.10.10.12,D-03,8080, 1][4,2,user,pass,1.1,2,10.01.10.12,D-04,8080, 1][5,3,user,pass,1.1,1,10.1.1.1,D-05,8080, 1]]</w:t>
@@ -197,28 +244,32 @@
       <w:pPr>
         <w:spacing w:after="0" w:line="240" w:lineRule="auto"/>
         <w:rPr>
-          <w:rFonts w:ascii="Times New Roman" w:eastAsia="Times New Roman" w:hAnsi="Times New Roman" w:cs="Times New Roman"/>
-          <w:sz w:val="24"/>
-          <w:szCs w:val="24"/>
-          <w:lang w:val="en-GB" w:eastAsia="en-GB"/>
-        </w:rPr>
-      </w:pPr>
-    </w:p>
-    <w:p>
-      <w:pPr>
-        <w:spacing w:after="0" w:line="240" w:lineRule="auto"/>
-        <w:rPr>
-          <w:rFonts w:ascii="Times New Roman" w:eastAsia="Times New Roman" w:hAnsi="Times New Roman" w:cs="Times New Roman"/>
-          <w:sz w:val="24"/>
-          <w:szCs w:val="24"/>
+          <w:rFonts w:ascii="Calibri" w:eastAsia="Times New Roman" w:hAnsi="Calibri" w:cs="Calibri"/>
+          <w:sz w:val="24"/>
+          <w:szCs w:val="24"/>
+          <w:lang w:val="en-GB" w:eastAsia="en-GB"/>
+        </w:rPr>
+      </w:pPr>
+    </w:p>
+    <w:p>
+      <w:pPr>
+        <w:spacing w:after="0" w:line="240" w:lineRule="auto"/>
+        <w:rPr>
+          <w:rFonts w:ascii="Calibri" w:eastAsia="Times New Roman" w:hAnsi="Calibri" w:cs="Calibri"/>
+          <w:color w:val="C45911" w:themeColor="accent2" w:themeShade="BF"/>
+          <w:sz w:val="24"/>
+          <w:szCs w:val="24"/>
+          <w:u w:val="single"/>
           <w:lang w:val="en-GB" w:eastAsia="en-GB"/>
         </w:rPr>
       </w:pPr>
       <w:hyperlink r:id="rId4" w:history="1">
         <w:r>
           <w:rPr>
-            <w:rFonts w:ascii="Arial" w:eastAsia="Times New Roman" w:hAnsi="Arial" w:cs="Arial"/>
-            <w:color w:val="1155CC"/>
+            <w:rFonts w:ascii="Calibri" w:eastAsia="Times New Roman" w:hAnsi="Calibri" w:cs="Calibri"/>
+            <w:color w:val="C45911" w:themeColor="accent2" w:themeShade="BF"/>
+            <w:sz w:val="24"/>
+            <w:szCs w:val="24"/>
             <w:u w:val="single"/>
             <w:lang w:val="en-GB" w:eastAsia="en-GB"/>
           </w:rPr>
@@ -228,8 +279,11 @@
       <w:proofErr w:type="gramStart"/>
       <w:r>
         <w:rPr>
-          <w:rFonts w:ascii="Arial" w:eastAsia="Times New Roman" w:hAnsi="Arial" w:cs="Arial"/>
-          <w:color w:val="000000"/>
+          <w:rFonts w:ascii="Calibri" w:eastAsia="Times New Roman" w:hAnsi="Calibri" w:cs="Calibri"/>
+          <w:color w:val="C45911" w:themeColor="accent2" w:themeShade="BF"/>
+          <w:sz w:val="24"/>
+          <w:szCs w:val="24"/>
+          <w:u w:val="single"/>
           <w:lang w:val="en-GB" w:eastAsia="en-GB"/>
         </w:rPr>
         <w:t>/{</w:t>
@@ -237,8 +291,11 @@
       <w:proofErr w:type="gramEnd"/>
       <w:r>
         <w:rPr>
-          <w:rFonts w:ascii="Arial" w:eastAsia="Times New Roman" w:hAnsi="Arial" w:cs="Arial"/>
-          <w:color w:val="000000"/>
+          <w:rFonts w:ascii="Calibri" w:eastAsia="Times New Roman" w:hAnsi="Calibri" w:cs="Calibri"/>
+          <w:color w:val="C45911" w:themeColor="accent2" w:themeShade="BF"/>
+          <w:sz w:val="24"/>
+          <w:szCs w:val="24"/>
+          <w:u w:val="single"/>
           <w:lang w:val="en-GB" w:eastAsia="en-GB"/>
         </w:rPr>
         <w:t>deviceId}</w:t>
@@ -248,37 +305,65 @@
       <w:pPr>
         <w:spacing w:after="0" w:line="240" w:lineRule="auto"/>
         <w:rPr>
-          <w:rFonts w:ascii="Times New Roman" w:eastAsia="Times New Roman" w:hAnsi="Times New Roman" w:cs="Times New Roman"/>
-          <w:sz w:val="24"/>
-          <w:szCs w:val="24"/>
-          <w:lang w:val="en-GB" w:eastAsia="en-GB"/>
-        </w:rPr>
-      </w:pPr>
-      <w:r>
-        <w:rPr>
-          <w:rFonts w:ascii="Arial" w:eastAsia="Times New Roman" w:hAnsi="Arial" w:cs="Arial"/>
-          <w:color w:val="000000"/>
-          <w:lang w:val="en-GB" w:eastAsia="en-GB"/>
-        </w:rPr>
-        <w:t>Example: http://localhost:57505/Apis/GetDevices/3</w:t>
-      </w:r>
-    </w:p>
-    <w:p>
-      <w:pPr>
-        <w:spacing w:after="0" w:line="240" w:lineRule="auto"/>
-        <w:rPr>
-          <w:rFonts w:ascii="Times New Roman" w:eastAsia="Times New Roman" w:hAnsi="Times New Roman" w:cs="Times New Roman"/>
-          <w:sz w:val="24"/>
-          <w:szCs w:val="24"/>
-          <w:lang w:val="en-GB" w:eastAsia="en-GB"/>
-        </w:rPr>
-      </w:pPr>
-      <w:r>
-        <w:rPr>
-          <w:rFonts w:ascii="Arial" w:eastAsia="Times New Roman" w:hAnsi="Arial" w:cs="Arial"/>
+          <w:rFonts w:ascii="Calibri" w:eastAsia="Times New Roman" w:hAnsi="Calibri" w:cs="Calibri"/>
+          <w:color w:val="4472C4" w:themeColor="accent5"/>
+          <w:sz w:val="24"/>
+          <w:szCs w:val="24"/>
+          <w:u w:val="single"/>
+          <w:lang w:val="en-GB" w:eastAsia="en-GB"/>
+        </w:rPr>
+      </w:pPr>
+      <w:r>
+        <w:rPr>
+          <w:rFonts w:ascii="Calibri" w:eastAsia="Times New Roman" w:hAnsi="Calibri" w:cs="Calibri"/>
+          <w:b/>
+          <w:color w:val="000000"/>
+          <w:sz w:val="24"/>
+          <w:szCs w:val="24"/>
+          <w:lang w:val="en-GB" w:eastAsia="en-GB"/>
+        </w:rPr>
+        <w:t>Example</w:t>
+      </w:r>
+      <w:r>
+        <w:rPr>
+          <w:rFonts w:ascii="Calibri" w:eastAsia="Times New Roman" w:hAnsi="Calibri" w:cs="Calibri"/>
+          <w:color w:val="000000"/>
+          <w:sz w:val="24"/>
+          <w:szCs w:val="24"/>
+          <w:lang w:val="en-GB" w:eastAsia="en-GB"/>
+        </w:rPr>
+        <w:t xml:space="preserve">: </w:t>
+      </w:r>
+      <w:r>
+        <w:rPr>
+          <w:rFonts w:ascii="Calibri" w:eastAsia="Times New Roman" w:hAnsi="Calibri" w:cs="Calibri"/>
+          <w:color w:val="4472C4" w:themeColor="accent5"/>
+          <w:sz w:val="24"/>
+          <w:szCs w:val="24"/>
+          <w:u w:val="single"/>
+          <w:lang w:val="en-GB" w:eastAsia="en-GB"/>
+        </w:rPr>
+        <w:t>http://localhost:57505/Apis/GetDevices/3</w:t>
+      </w:r>
+    </w:p>
+    <w:p>
+      <w:pPr>
+        <w:spacing w:after="0" w:line="240" w:lineRule="auto"/>
+        <w:rPr>
+          <w:rFonts w:ascii="Calibri" w:eastAsia="Times New Roman" w:hAnsi="Calibri" w:cs="Calibri"/>
+          <w:sz w:val="24"/>
+          <w:szCs w:val="24"/>
+          <w:lang w:val="en-GB" w:eastAsia="en-GB"/>
+        </w:rPr>
+      </w:pPr>
+      <w:r>
+        <w:rPr>
+          <w:rFonts w:ascii="Calibri" w:eastAsia="Times New Roman" w:hAnsi="Calibri" w:cs="Calibri"/>
           <w:b/>
           <w:bCs/>
           <w:color w:val="000000"/>
+          <w:sz w:val="24"/>
+          <w:szCs w:val="24"/>
           <w:lang w:val="en-GB" w:eastAsia="en-GB"/>
         </w:rPr>
         <w:t>Response:</w:t>
@@ -288,16 +373,18 @@
       <w:pPr>
         <w:spacing w:after="0" w:line="240" w:lineRule="auto"/>
         <w:rPr>
-          <w:rFonts w:ascii="Times New Roman" w:eastAsia="Times New Roman" w:hAnsi="Times New Roman" w:cs="Times New Roman"/>
-          <w:sz w:val="24"/>
-          <w:szCs w:val="24"/>
-          <w:lang w:val="en-GB" w:eastAsia="en-GB"/>
-        </w:rPr>
-      </w:pPr>
-      <w:r>
-        <w:rPr>
-          <w:rFonts w:ascii="Arial" w:eastAsia="Times New Roman" w:hAnsi="Arial" w:cs="Arial"/>
-          <w:color w:val="000000"/>
+          <w:rFonts w:ascii="Calibri" w:eastAsia="Times New Roman" w:hAnsi="Calibri" w:cs="Calibri"/>
+          <w:sz w:val="24"/>
+          <w:szCs w:val="24"/>
+          <w:lang w:val="en-GB" w:eastAsia="en-GB"/>
+        </w:rPr>
+      </w:pPr>
+      <w:r>
+        <w:rPr>
+          <w:rFonts w:ascii="Calibri" w:eastAsia="Times New Roman" w:hAnsi="Calibri" w:cs="Calibri"/>
+          <w:color w:val="000000"/>
+          <w:sz w:val="24"/>
+          <w:szCs w:val="24"/>
           <w:lang w:val="en-GB" w:eastAsia="en-GB"/>
         </w:rPr>
         <w:t>[DeviceId</w:t>
@@ -305,8 +392,10 @@
       <w:proofErr w:type="gramStart"/>
       <w:r>
         <w:rPr>
-          <w:rFonts w:ascii="Arial" w:eastAsia="Times New Roman" w:hAnsi="Arial" w:cs="Arial"/>
-          <w:color w:val="000000"/>
+          <w:rFonts w:ascii="Calibri" w:eastAsia="Times New Roman" w:hAnsi="Calibri" w:cs="Calibri"/>
+          <w:color w:val="000000"/>
+          <w:sz w:val="24"/>
+          <w:szCs w:val="24"/>
           <w:lang w:val="en-GB" w:eastAsia="en-GB"/>
         </w:rPr>
         <w:t>,AccessZoneId,DUser,DPass,DeviceSDK,DeviceTypeId,DeviceIP,DeviceName</w:t>
@@ -314,8 +403,10 @@
       <w:proofErr w:type="gramEnd"/>
       <w:r>
         <w:rPr>
-          <w:rFonts w:ascii="Arial" w:eastAsia="Times New Roman" w:hAnsi="Arial" w:cs="Arial"/>
-          <w:color w:val="000000"/>
+          <w:rFonts w:ascii="Calibri" w:eastAsia="Times New Roman" w:hAnsi="Calibri" w:cs="Calibri"/>
+          <w:color w:val="000000"/>
+          <w:sz w:val="24"/>
+          <w:szCs w:val="24"/>
           <w:lang w:val="en-GB" w:eastAsia="en-GB"/>
         </w:rPr>
         <w:t xml:space="preserve">, </w:t>
@@ -323,8 +414,10 @@
       <w:proofErr w:type="spellStart"/>
       <w:r>
         <w:rPr>
-          <w:rFonts w:ascii="Arial" w:eastAsia="Times New Roman" w:hAnsi="Arial" w:cs="Arial"/>
-          <w:color w:val="000000"/>
+          <w:rFonts w:ascii="Calibri" w:eastAsia="Times New Roman" w:hAnsi="Calibri" w:cs="Calibri"/>
+          <w:color w:val="000000"/>
+          <w:sz w:val="24"/>
+          <w:szCs w:val="24"/>
           <w:lang w:val="en-GB" w:eastAsia="en-GB"/>
         </w:rPr>
         <w:t>DevicePort</w:t>
@@ -332,8 +425,10 @@
       <w:proofErr w:type="spellEnd"/>
       <w:r>
         <w:rPr>
-          <w:rFonts w:ascii="Arial" w:eastAsia="Times New Roman" w:hAnsi="Arial" w:cs="Arial"/>
-          <w:color w:val="000000"/>
+          <w:rFonts w:ascii="Calibri" w:eastAsia="Times New Roman" w:hAnsi="Calibri" w:cs="Calibri"/>
+          <w:color w:val="000000"/>
+          <w:sz w:val="24"/>
+          <w:szCs w:val="24"/>
           <w:lang w:val="en-GB" w:eastAsia="en-GB"/>
         </w:rPr>
         <w:t xml:space="preserve">, </w:t>
@@ -341,8 +436,10 @@
       <w:proofErr w:type="spellStart"/>
       <w:r>
         <w:rPr>
-          <w:rFonts w:ascii="Arial" w:eastAsia="Times New Roman" w:hAnsi="Arial" w:cs="Arial"/>
-          <w:color w:val="000000"/>
+          <w:rFonts w:ascii="Calibri" w:eastAsia="Times New Roman" w:hAnsi="Calibri" w:cs="Calibri"/>
+          <w:color w:val="000000"/>
+          <w:sz w:val="24"/>
+          <w:szCs w:val="24"/>
           <w:lang w:val="en-GB" w:eastAsia="en-GB"/>
         </w:rPr>
         <w:t>DeviceStatusId</w:t>
@@ -350,8 +447,10 @@
       <w:proofErr w:type="spellEnd"/>
       <w:r>
         <w:rPr>
-          <w:rFonts w:ascii="Arial" w:eastAsia="Times New Roman" w:hAnsi="Arial" w:cs="Arial"/>
-          <w:color w:val="000000"/>
+          <w:rFonts w:ascii="Calibri" w:eastAsia="Times New Roman" w:hAnsi="Calibri" w:cs="Calibri"/>
+          <w:color w:val="000000"/>
+          <w:sz w:val="24"/>
+          <w:szCs w:val="24"/>
           <w:lang w:val="en-GB" w:eastAsia="en-GB"/>
         </w:rPr>
         <w:t>]</w:t>
@@ -361,18 +460,20 @@
       <w:pPr>
         <w:spacing w:after="0" w:line="240" w:lineRule="auto"/>
         <w:rPr>
-          <w:rFonts w:ascii="Times New Roman" w:eastAsia="Times New Roman" w:hAnsi="Times New Roman" w:cs="Times New Roman"/>
-          <w:sz w:val="24"/>
-          <w:szCs w:val="24"/>
-          <w:lang w:val="en-GB" w:eastAsia="en-GB"/>
-        </w:rPr>
-      </w:pPr>
-      <w:r>
-        <w:rPr>
-          <w:rFonts w:ascii="Arial" w:eastAsia="Times New Roman" w:hAnsi="Arial" w:cs="Arial"/>
+          <w:rFonts w:ascii="Calibri" w:eastAsia="Times New Roman" w:hAnsi="Calibri" w:cs="Calibri"/>
+          <w:sz w:val="24"/>
+          <w:szCs w:val="24"/>
+          <w:lang w:val="en-GB" w:eastAsia="en-GB"/>
+        </w:rPr>
+      </w:pPr>
+      <w:r>
+        <w:rPr>
+          <w:rFonts w:ascii="Calibri" w:eastAsia="Times New Roman" w:hAnsi="Calibri" w:cs="Calibri"/>
           <w:b/>
           <w:bCs/>
           <w:color w:val="000000"/>
+          <w:sz w:val="24"/>
+          <w:szCs w:val="24"/>
           <w:lang w:val="en-GB" w:eastAsia="en-GB"/>
         </w:rPr>
         <w:t>Sample:</w:t>
@@ -382,16 +483,18 @@
       <w:pPr>
         <w:spacing w:after="0" w:line="240" w:lineRule="auto"/>
         <w:rPr>
-          <w:rFonts w:ascii="Times New Roman" w:eastAsia="Times New Roman" w:hAnsi="Times New Roman" w:cs="Times New Roman"/>
-          <w:sz w:val="24"/>
-          <w:szCs w:val="24"/>
-          <w:lang w:val="en-GB" w:eastAsia="en-GB"/>
-        </w:rPr>
-      </w:pPr>
-      <w:r>
-        <w:rPr>
-          <w:rFonts w:ascii="Arial" w:eastAsia="Times New Roman" w:hAnsi="Arial" w:cs="Arial"/>
-          <w:color w:val="000000"/>
+          <w:rFonts w:ascii="Calibri" w:eastAsia="Times New Roman" w:hAnsi="Calibri" w:cs="Calibri"/>
+          <w:sz w:val="24"/>
+          <w:szCs w:val="24"/>
+          <w:lang w:val="en-GB" w:eastAsia="en-GB"/>
+        </w:rPr>
+      </w:pPr>
+      <w:r>
+        <w:rPr>
+          <w:rFonts w:ascii="Calibri" w:eastAsia="Times New Roman" w:hAnsi="Calibri" w:cs="Calibri"/>
+          <w:color w:val="000000"/>
+          <w:sz w:val="24"/>
+          <w:szCs w:val="24"/>
           <w:lang w:val="en-GB" w:eastAsia="en-GB"/>
         </w:rPr>
         <w:t>[3</w:t>
@@ -399,8 +502,10 @@
       <w:proofErr w:type="gramStart"/>
       <w:r>
         <w:rPr>
-          <w:rFonts w:ascii="Arial" w:eastAsia="Times New Roman" w:hAnsi="Arial" w:cs="Arial"/>
-          <w:color w:val="000000"/>
+          <w:rFonts w:ascii="Calibri" w:eastAsia="Times New Roman" w:hAnsi="Calibri" w:cs="Calibri"/>
+          <w:color w:val="000000"/>
+          <w:sz w:val="24"/>
+          <w:szCs w:val="24"/>
           <w:lang w:val="en-GB" w:eastAsia="en-GB"/>
         </w:rPr>
         <w:t>,3,user,pass,1.1,1,10.10.10.12,D</w:t>
@@ -408,8 +513,10 @@
       <w:proofErr w:type="gramEnd"/>
       <w:r>
         <w:rPr>
-          <w:rFonts w:ascii="Arial" w:eastAsia="Times New Roman" w:hAnsi="Arial" w:cs="Arial"/>
-          <w:color w:val="000000"/>
+          <w:rFonts w:ascii="Calibri" w:eastAsia="Times New Roman" w:hAnsi="Calibri" w:cs="Calibri"/>
+          <w:color w:val="000000"/>
+          <w:sz w:val="24"/>
+          <w:szCs w:val="24"/>
           <w:lang w:val="en-GB" w:eastAsia="en-GB"/>
         </w:rPr>
         <w:t>-03,8080,1]</w:t>
@@ -419,28 +526,32 @@
       <w:pPr>
         <w:spacing w:after="0" w:line="240" w:lineRule="auto"/>
         <w:rPr>
-          <w:rFonts w:ascii="Times New Roman" w:eastAsia="Times New Roman" w:hAnsi="Times New Roman" w:cs="Times New Roman"/>
-          <w:sz w:val="24"/>
-          <w:szCs w:val="24"/>
-          <w:lang w:val="en-GB" w:eastAsia="en-GB"/>
-        </w:rPr>
-      </w:pPr>
-    </w:p>
-    <w:p>
-      <w:pPr>
-        <w:spacing w:after="0" w:line="240" w:lineRule="auto"/>
-        <w:rPr>
-          <w:rFonts w:ascii="Times New Roman" w:eastAsia="Times New Roman" w:hAnsi="Times New Roman" w:cs="Times New Roman"/>
-          <w:sz w:val="24"/>
-          <w:szCs w:val="24"/>
+          <w:rFonts w:ascii="Calibri" w:eastAsia="Times New Roman" w:hAnsi="Calibri" w:cs="Calibri"/>
+          <w:sz w:val="24"/>
+          <w:szCs w:val="24"/>
+          <w:lang w:val="en-GB" w:eastAsia="en-GB"/>
+        </w:rPr>
+      </w:pPr>
+    </w:p>
+    <w:p>
+      <w:pPr>
+        <w:spacing w:after="0" w:line="240" w:lineRule="auto"/>
+        <w:rPr>
+          <w:rFonts w:ascii="Calibri" w:eastAsia="Times New Roman" w:hAnsi="Calibri" w:cs="Calibri"/>
+          <w:color w:val="C45911" w:themeColor="accent2" w:themeShade="BF"/>
+          <w:sz w:val="24"/>
+          <w:szCs w:val="24"/>
+          <w:u w:val="single"/>
           <w:lang w:val="en-GB" w:eastAsia="en-GB"/>
         </w:rPr>
       </w:pPr>
       <w:hyperlink r:id="rId5" w:history="1">
         <w:r>
           <w:rPr>
-            <w:rFonts w:ascii="Arial" w:eastAsia="Times New Roman" w:hAnsi="Arial" w:cs="Arial"/>
-            <w:color w:val="1155CC"/>
+            <w:rFonts w:ascii="Calibri" w:eastAsia="Times New Roman" w:hAnsi="Calibri" w:cs="Calibri"/>
+            <w:color w:val="C45911" w:themeColor="accent2" w:themeShade="BF"/>
+            <w:sz w:val="24"/>
+            <w:szCs w:val="24"/>
             <w:u w:val="single"/>
             <w:lang w:val="en-GB" w:eastAsia="en-GB"/>
           </w:rPr>
@@ -452,25 +563,42 @@
       <w:pPr>
         <w:spacing w:after="0" w:line="240" w:lineRule="auto"/>
         <w:rPr>
-          <w:rFonts w:ascii="Times New Roman" w:eastAsia="Times New Roman" w:hAnsi="Times New Roman" w:cs="Times New Roman"/>
-          <w:sz w:val="24"/>
-          <w:szCs w:val="24"/>
-          <w:lang w:val="en-GB" w:eastAsia="en-GB"/>
-        </w:rPr>
-      </w:pPr>
-      <w:r>
-        <w:rPr>
-          <w:rFonts w:ascii="Arial" w:eastAsia="Times New Roman" w:hAnsi="Arial" w:cs="Arial"/>
-          <w:color w:val="000000"/>
-          <w:lang w:val="en-GB" w:eastAsia="en-GB"/>
-        </w:rPr>
-        <w:t xml:space="preserve">Example: </w:t>
+          <w:rFonts w:ascii="Calibri" w:eastAsia="Times New Roman" w:hAnsi="Calibri" w:cs="Calibri"/>
+          <w:color w:val="4472C4" w:themeColor="accent5"/>
+          <w:sz w:val="24"/>
+          <w:szCs w:val="24"/>
+          <w:u w:val="single"/>
+          <w:lang w:val="en-GB" w:eastAsia="en-GB"/>
+        </w:rPr>
+      </w:pPr>
+      <w:r>
+        <w:rPr>
+          <w:rFonts w:ascii="Calibri" w:eastAsia="Times New Roman" w:hAnsi="Calibri" w:cs="Calibri"/>
+          <w:b/>
+          <w:color w:val="000000"/>
+          <w:sz w:val="24"/>
+          <w:szCs w:val="24"/>
+          <w:lang w:val="en-GB" w:eastAsia="en-GB"/>
+        </w:rPr>
+        <w:t>Example</w:t>
+      </w:r>
+      <w:r>
+        <w:rPr>
+          <w:rFonts w:ascii="Calibri" w:eastAsia="Times New Roman" w:hAnsi="Calibri" w:cs="Calibri"/>
+          <w:color w:val="000000"/>
+          <w:sz w:val="24"/>
+          <w:szCs w:val="24"/>
+          <w:lang w:val="en-GB" w:eastAsia="en-GB"/>
+        </w:rPr>
+        <w:t xml:space="preserve">: </w:t>
       </w:r>
       <w:hyperlink r:id="rId6" w:history="1">
         <w:r>
           <w:rPr>
-            <w:rFonts w:ascii="Arial" w:eastAsia="Times New Roman" w:hAnsi="Arial" w:cs="Arial"/>
-            <w:color w:val="1155CC"/>
+            <w:rFonts w:ascii="Calibri" w:eastAsia="Times New Roman" w:hAnsi="Calibri" w:cs="Calibri"/>
+            <w:color w:val="4472C4" w:themeColor="accent5"/>
+            <w:sz w:val="24"/>
+            <w:szCs w:val="24"/>
             <w:u w:val="single"/>
             <w:lang w:val="en-GB" w:eastAsia="en-GB"/>
           </w:rPr>
@@ -482,18 +610,20 @@
       <w:pPr>
         <w:spacing w:after="0" w:line="240" w:lineRule="auto"/>
         <w:rPr>
-          <w:rFonts w:ascii="Times New Roman" w:eastAsia="Times New Roman" w:hAnsi="Times New Roman" w:cs="Times New Roman"/>
-          <w:sz w:val="24"/>
-          <w:szCs w:val="24"/>
-          <w:lang w:val="en-GB" w:eastAsia="en-GB"/>
-        </w:rPr>
-      </w:pPr>
-      <w:r>
-        <w:rPr>
-          <w:rFonts w:ascii="Arial" w:eastAsia="Times New Roman" w:hAnsi="Arial" w:cs="Arial"/>
+          <w:rFonts w:ascii="Calibri" w:eastAsia="Times New Roman" w:hAnsi="Calibri" w:cs="Calibri"/>
+          <w:sz w:val="24"/>
+          <w:szCs w:val="24"/>
+          <w:lang w:val="en-GB" w:eastAsia="en-GB"/>
+        </w:rPr>
+      </w:pPr>
+      <w:r>
+        <w:rPr>
+          <w:rFonts w:ascii="Calibri" w:eastAsia="Times New Roman" w:hAnsi="Calibri" w:cs="Calibri"/>
           <w:b/>
           <w:bCs/>
           <w:color w:val="000000"/>
+          <w:sz w:val="24"/>
+          <w:szCs w:val="24"/>
           <w:lang w:val="en-GB" w:eastAsia="en-GB"/>
         </w:rPr>
         <w:t>Response:</w:t>
@@ -503,16 +633,18 @@
       <w:pPr>
         <w:spacing w:after="0" w:line="240" w:lineRule="auto"/>
         <w:rPr>
-          <w:rFonts w:ascii="Times New Roman" w:eastAsia="Times New Roman" w:hAnsi="Times New Roman" w:cs="Times New Roman"/>
-          <w:sz w:val="24"/>
-          <w:szCs w:val="24"/>
-          <w:lang w:val="en-GB" w:eastAsia="en-GB"/>
-        </w:rPr>
-      </w:pPr>
-      <w:r>
-        <w:rPr>
-          <w:rFonts w:ascii="Arial" w:eastAsia="Times New Roman" w:hAnsi="Arial" w:cs="Arial"/>
-          <w:color w:val="000000"/>
+          <w:rFonts w:ascii="Calibri" w:eastAsia="Times New Roman" w:hAnsi="Calibri" w:cs="Calibri"/>
+          <w:sz w:val="24"/>
+          <w:szCs w:val="24"/>
+          <w:lang w:val="en-GB" w:eastAsia="en-GB"/>
+        </w:rPr>
+      </w:pPr>
+      <w:r>
+        <w:rPr>
+          <w:rFonts w:ascii="Calibri" w:eastAsia="Times New Roman" w:hAnsi="Calibri" w:cs="Calibri"/>
+          <w:color w:val="000000"/>
+          <w:sz w:val="24"/>
+          <w:szCs w:val="24"/>
           <w:lang w:val="en-GB" w:eastAsia="en-GB"/>
         </w:rPr>
         <w:t>[[</w:t>
@@ -520,8 +652,10 @@
       <w:proofErr w:type="spellStart"/>
       <w:r>
         <w:rPr>
-          <w:rFonts w:ascii="Arial" w:eastAsia="Times New Roman" w:hAnsi="Arial" w:cs="Arial"/>
-          <w:color w:val="000000"/>
+          <w:rFonts w:ascii="Calibri" w:eastAsia="Times New Roman" w:hAnsi="Calibri" w:cs="Calibri"/>
+          <w:color w:val="000000"/>
+          <w:sz w:val="24"/>
+          <w:szCs w:val="24"/>
           <w:lang w:val="en-GB" w:eastAsia="en-GB"/>
         </w:rPr>
         <w:t>Id</w:t>
@@ -529,8 +663,10 @@
       <w:proofErr w:type="gramStart"/>
       <w:r>
         <w:rPr>
-          <w:rFonts w:ascii="Arial" w:eastAsia="Times New Roman" w:hAnsi="Arial" w:cs="Arial"/>
-          <w:color w:val="000000"/>
+          <w:rFonts w:ascii="Calibri" w:eastAsia="Times New Roman" w:hAnsi="Calibri" w:cs="Calibri"/>
+          <w:color w:val="000000"/>
+          <w:sz w:val="24"/>
+          <w:szCs w:val="24"/>
           <w:lang w:val="en-GB" w:eastAsia="en-GB"/>
         </w:rPr>
         <w:t>,CardId</w:t>
@@ -539,8 +675,10 @@
       <w:proofErr w:type="gramEnd"/>
       <w:r>
         <w:rPr>
-          <w:rFonts w:ascii="Arial" w:eastAsia="Times New Roman" w:hAnsi="Arial" w:cs="Arial"/>
-          <w:color w:val="000000"/>
+          <w:rFonts w:ascii="Calibri" w:eastAsia="Times New Roman" w:hAnsi="Calibri" w:cs="Calibri"/>
+          <w:color w:val="000000"/>
+          <w:sz w:val="24"/>
+          <w:szCs w:val="24"/>
           <w:lang w:val="en-GB" w:eastAsia="en-GB"/>
         </w:rPr>
         <w:t xml:space="preserve">, </w:t>
@@ -548,8 +686,10 @@
       <w:proofErr w:type="spellStart"/>
       <w:r>
         <w:rPr>
-          <w:rFonts w:ascii="Arial" w:eastAsia="Times New Roman" w:hAnsi="Arial" w:cs="Arial"/>
-          <w:color w:val="000000"/>
+          <w:rFonts w:ascii="Calibri" w:eastAsia="Times New Roman" w:hAnsi="Calibri" w:cs="Calibri"/>
+          <w:color w:val="000000"/>
+          <w:sz w:val="24"/>
+          <w:szCs w:val="24"/>
           <w:lang w:val="en-GB" w:eastAsia="en-GB"/>
         </w:rPr>
         <w:t>CardNumberPhysical,CardIdNumber,DeviceId</w:t>
@@ -557,8 +697,10 @@
       <w:proofErr w:type="spellEnd"/>
       <w:r>
         <w:rPr>
-          <w:rFonts w:ascii="Arial" w:eastAsia="Times New Roman" w:hAnsi="Arial" w:cs="Arial"/>
-          <w:color w:val="000000"/>
+          <w:rFonts w:ascii="Calibri" w:eastAsia="Times New Roman" w:hAnsi="Calibri" w:cs="Calibri"/>
+          <w:color w:val="000000"/>
+          <w:sz w:val="24"/>
+          <w:szCs w:val="24"/>
           <w:lang w:val="en-GB" w:eastAsia="en-GB"/>
         </w:rPr>
         <w:t xml:space="preserve">, </w:t>
@@ -566,8 +708,10 @@
       <w:proofErr w:type="spellStart"/>
       <w:r>
         <w:rPr>
-          <w:rFonts w:ascii="Arial" w:eastAsia="Times New Roman" w:hAnsi="Arial" w:cs="Arial"/>
-          <w:color w:val="000000"/>
+          <w:rFonts w:ascii="Calibri" w:eastAsia="Times New Roman" w:hAnsi="Calibri" w:cs="Calibri"/>
+          <w:color w:val="000000"/>
+          <w:sz w:val="24"/>
+          <w:szCs w:val="24"/>
           <w:lang w:val="en-GB" w:eastAsia="en-GB"/>
         </w:rPr>
         <w:t>AssignTime</w:t>
@@ -575,8 +719,10 @@
       <w:proofErr w:type="spellEnd"/>
       <w:r>
         <w:rPr>
-          <w:rFonts w:ascii="Arial" w:eastAsia="Times New Roman" w:hAnsi="Arial" w:cs="Arial"/>
-          <w:color w:val="000000"/>
+          <w:rFonts w:ascii="Calibri" w:eastAsia="Times New Roman" w:hAnsi="Calibri" w:cs="Calibri"/>
+          <w:color w:val="000000"/>
+          <w:sz w:val="24"/>
+          <w:szCs w:val="24"/>
           <w:lang w:val="en-GB" w:eastAsia="en-GB"/>
         </w:rPr>
         <w:t xml:space="preserve">, </w:t>
@@ -584,8 +730,10 @@
       <w:proofErr w:type="spellStart"/>
       <w:r>
         <w:rPr>
-          <w:rFonts w:ascii="Arial" w:eastAsia="Times New Roman" w:hAnsi="Arial" w:cs="Arial"/>
-          <w:color w:val="000000"/>
+          <w:rFonts w:ascii="Calibri" w:eastAsia="Times New Roman" w:hAnsi="Calibri" w:cs="Calibri"/>
+          <w:color w:val="000000"/>
+          <w:sz w:val="24"/>
+          <w:szCs w:val="24"/>
           <w:lang w:val="en-GB" w:eastAsia="en-GB"/>
         </w:rPr>
         <w:t>ExpireTime</w:t>
@@ -593,8 +741,10 @@
       <w:proofErr w:type="spellEnd"/>
       <w:r>
         <w:rPr>
-          <w:rFonts w:ascii="Arial" w:eastAsia="Times New Roman" w:hAnsi="Arial" w:cs="Arial"/>
-          <w:color w:val="000000"/>
+          <w:rFonts w:ascii="Calibri" w:eastAsia="Times New Roman" w:hAnsi="Calibri" w:cs="Calibri"/>
+          <w:color w:val="000000"/>
+          <w:sz w:val="24"/>
+          <w:szCs w:val="24"/>
           <w:lang w:val="en-GB" w:eastAsia="en-GB"/>
         </w:rPr>
         <w:t xml:space="preserve">, </w:t>
@@ -602,8 +752,10 @@
       <w:proofErr w:type="spellStart"/>
       <w:r>
         <w:rPr>
-          <w:rFonts w:ascii="Arial" w:eastAsia="Times New Roman" w:hAnsi="Arial" w:cs="Arial"/>
-          <w:color w:val="000000"/>
+          <w:rFonts w:ascii="Calibri" w:eastAsia="Times New Roman" w:hAnsi="Calibri" w:cs="Calibri"/>
+          <w:color w:val="000000"/>
+          <w:sz w:val="24"/>
+          <w:szCs w:val="24"/>
           <w:lang w:val="en-GB" w:eastAsia="en-GB"/>
         </w:rPr>
         <w:t>StatusId</w:t>
@@ -611,8 +763,10 @@
       <w:proofErr w:type="spellEnd"/>
       <w:r>
         <w:rPr>
-          <w:rFonts w:ascii="Arial" w:eastAsia="Times New Roman" w:hAnsi="Arial" w:cs="Arial"/>
-          <w:color w:val="000000"/>
+          <w:rFonts w:ascii="Calibri" w:eastAsia="Times New Roman" w:hAnsi="Calibri" w:cs="Calibri"/>
+          <w:color w:val="000000"/>
+          <w:sz w:val="24"/>
+          <w:szCs w:val="24"/>
           <w:lang w:val="en-GB" w:eastAsia="en-GB"/>
         </w:rPr>
         <w:t xml:space="preserve"> ][]...[]]</w:t>
@@ -622,18 +776,20 @@
       <w:pPr>
         <w:spacing w:after="0" w:line="240" w:lineRule="auto"/>
         <w:rPr>
-          <w:rFonts w:ascii="Times New Roman" w:eastAsia="Times New Roman" w:hAnsi="Times New Roman" w:cs="Times New Roman"/>
-          <w:sz w:val="24"/>
-          <w:szCs w:val="24"/>
-          <w:lang w:val="en-GB" w:eastAsia="en-GB"/>
-        </w:rPr>
-      </w:pPr>
-      <w:r>
-        <w:rPr>
-          <w:rFonts w:ascii="Arial" w:eastAsia="Times New Roman" w:hAnsi="Arial" w:cs="Arial"/>
+          <w:rFonts w:ascii="Calibri" w:eastAsia="Times New Roman" w:hAnsi="Calibri" w:cs="Calibri"/>
+          <w:sz w:val="24"/>
+          <w:szCs w:val="24"/>
+          <w:lang w:val="en-GB" w:eastAsia="en-GB"/>
+        </w:rPr>
+      </w:pPr>
+      <w:r>
+        <w:rPr>
+          <w:rFonts w:ascii="Calibri" w:eastAsia="Times New Roman" w:hAnsi="Calibri" w:cs="Calibri"/>
           <w:b/>
           <w:bCs/>
           <w:color w:val="000000"/>
+          <w:sz w:val="24"/>
+          <w:szCs w:val="24"/>
           <w:lang w:val="en-GB" w:eastAsia="en-GB"/>
         </w:rPr>
         <w:t>Sample:</w:t>
@@ -643,16 +799,18 @@
       <w:pPr>
         <w:spacing w:after="0" w:line="240" w:lineRule="auto"/>
         <w:rPr>
-          <w:rFonts w:ascii="Times New Roman" w:eastAsia="Times New Roman" w:hAnsi="Times New Roman" w:cs="Times New Roman"/>
-          <w:sz w:val="24"/>
-          <w:szCs w:val="24"/>
-          <w:lang w:val="en-GB" w:eastAsia="en-GB"/>
-        </w:rPr>
-      </w:pPr>
-      <w:r>
-        <w:rPr>
-          <w:rFonts w:ascii="Arial" w:eastAsia="Times New Roman" w:hAnsi="Arial" w:cs="Arial"/>
-          <w:color w:val="000000"/>
+          <w:rFonts w:ascii="Calibri" w:eastAsia="Times New Roman" w:hAnsi="Calibri" w:cs="Calibri"/>
+          <w:sz w:val="24"/>
+          <w:szCs w:val="24"/>
+          <w:lang w:val="en-GB" w:eastAsia="en-GB"/>
+        </w:rPr>
+      </w:pPr>
+      <w:r>
+        <w:rPr>
+          <w:rFonts w:ascii="Calibri" w:eastAsia="Times New Roman" w:hAnsi="Calibri" w:cs="Calibri"/>
+          <w:color w:val="000000"/>
+          <w:sz w:val="24"/>
+          <w:szCs w:val="24"/>
           <w:lang w:val="en-GB" w:eastAsia="en-GB"/>
         </w:rPr>
         <w:t>[[2,1010,185631,110,1,31/08/2016 20:59:16,01/09/2016 00:00:00,1][3,1002,1414246,102,1,31/08/2016 00:00:00,31/12/9999 23:59:59,1]]</w:t>
@@ -662,28 +820,32 @@
       <w:pPr>
         <w:spacing w:after="0" w:line="240" w:lineRule="auto"/>
         <w:rPr>
-          <w:rFonts w:ascii="Times New Roman" w:eastAsia="Times New Roman" w:hAnsi="Times New Roman" w:cs="Times New Roman"/>
-          <w:sz w:val="24"/>
-          <w:szCs w:val="24"/>
-          <w:lang w:val="en-GB" w:eastAsia="en-GB"/>
-        </w:rPr>
-      </w:pPr>
-    </w:p>
-    <w:p>
-      <w:pPr>
-        <w:spacing w:after="0" w:line="240" w:lineRule="auto"/>
-        <w:rPr>
-          <w:rFonts w:ascii="Times New Roman" w:eastAsia="Times New Roman" w:hAnsi="Times New Roman" w:cs="Times New Roman"/>
-          <w:sz w:val="24"/>
-          <w:szCs w:val="24"/>
+          <w:rFonts w:ascii="Calibri" w:eastAsia="Times New Roman" w:hAnsi="Calibri" w:cs="Calibri"/>
+          <w:sz w:val="24"/>
+          <w:szCs w:val="24"/>
+          <w:lang w:val="en-GB" w:eastAsia="en-GB"/>
+        </w:rPr>
+      </w:pPr>
+    </w:p>
+    <w:p>
+      <w:pPr>
+        <w:spacing w:after="0" w:line="240" w:lineRule="auto"/>
+        <w:rPr>
+          <w:rFonts w:ascii="Calibri" w:eastAsia="Times New Roman" w:hAnsi="Calibri" w:cs="Calibri"/>
+          <w:color w:val="C45911" w:themeColor="accent2" w:themeShade="BF"/>
+          <w:sz w:val="24"/>
+          <w:szCs w:val="24"/>
+          <w:u w:val="single"/>
           <w:lang w:val="en-GB" w:eastAsia="en-GB"/>
         </w:rPr>
       </w:pPr>
       <w:hyperlink r:id="rId7" w:history="1">
         <w:r>
           <w:rPr>
-            <w:rFonts w:ascii="Arial" w:eastAsia="Times New Roman" w:hAnsi="Arial" w:cs="Arial"/>
-            <w:color w:val="1155CC"/>
+            <w:rFonts w:ascii="Calibri" w:eastAsia="Times New Roman" w:hAnsi="Calibri" w:cs="Calibri"/>
+            <w:color w:val="C45911" w:themeColor="accent2" w:themeShade="BF"/>
+            <w:sz w:val="24"/>
+            <w:szCs w:val="24"/>
             <w:u w:val="single"/>
             <w:lang w:val="en-GB" w:eastAsia="en-GB"/>
           </w:rPr>
@@ -693,8 +855,11 @@
       <w:proofErr w:type="gramStart"/>
       <w:r>
         <w:rPr>
-          <w:rFonts w:ascii="Arial" w:eastAsia="Times New Roman" w:hAnsi="Arial" w:cs="Arial"/>
-          <w:color w:val="000000"/>
+          <w:rFonts w:ascii="Calibri" w:eastAsia="Times New Roman" w:hAnsi="Calibri" w:cs="Calibri"/>
+          <w:color w:val="C45911" w:themeColor="accent2" w:themeShade="BF"/>
+          <w:sz w:val="24"/>
+          <w:szCs w:val="24"/>
+          <w:u w:val="single"/>
           <w:lang w:val="en-GB" w:eastAsia="en-GB"/>
         </w:rPr>
         <w:t>?StatusId</w:t>
@@ -702,8 +867,11 @@
       <w:proofErr w:type="gramEnd"/>
       <w:r>
         <w:rPr>
-          <w:rFonts w:ascii="Arial" w:eastAsia="Times New Roman" w:hAnsi="Arial" w:cs="Arial"/>
-          <w:color w:val="000000"/>
+          <w:rFonts w:ascii="Calibri" w:eastAsia="Times New Roman" w:hAnsi="Calibri" w:cs="Calibri"/>
+          <w:color w:val="C45911" w:themeColor="accent2" w:themeShade="BF"/>
+          <w:sz w:val="24"/>
+          <w:szCs w:val="24"/>
+          <w:u w:val="single"/>
           <w:lang w:val="en-GB" w:eastAsia="en-GB"/>
         </w:rPr>
         <w:t>={statusId}</w:t>
@@ -713,37 +881,65 @@
       <w:pPr>
         <w:spacing w:after="0" w:line="240" w:lineRule="auto"/>
         <w:rPr>
-          <w:rFonts w:ascii="Times New Roman" w:eastAsia="Times New Roman" w:hAnsi="Times New Roman" w:cs="Times New Roman"/>
-          <w:sz w:val="24"/>
-          <w:szCs w:val="24"/>
-          <w:lang w:val="en-GB" w:eastAsia="en-GB"/>
-        </w:rPr>
-      </w:pPr>
-      <w:r>
-        <w:rPr>
-          <w:rFonts w:ascii="Arial" w:eastAsia="Times New Roman" w:hAnsi="Arial" w:cs="Arial"/>
-          <w:color w:val="000000"/>
-          <w:lang w:val="en-GB" w:eastAsia="en-GB"/>
-        </w:rPr>
-        <w:t>Example: http://localhost:57505/Apis/GetDeviceCards?StatusId=2</w:t>
-      </w:r>
-    </w:p>
-    <w:p>
-      <w:pPr>
-        <w:spacing w:after="0" w:line="240" w:lineRule="auto"/>
-        <w:rPr>
-          <w:rFonts w:ascii="Times New Roman" w:eastAsia="Times New Roman" w:hAnsi="Times New Roman" w:cs="Times New Roman"/>
-          <w:sz w:val="24"/>
-          <w:szCs w:val="24"/>
-          <w:lang w:val="en-GB" w:eastAsia="en-GB"/>
-        </w:rPr>
-      </w:pPr>
-      <w:r>
-        <w:rPr>
-          <w:rFonts w:ascii="Arial" w:eastAsia="Times New Roman" w:hAnsi="Arial" w:cs="Arial"/>
+          <w:rFonts w:ascii="Calibri" w:eastAsia="Times New Roman" w:hAnsi="Calibri" w:cs="Calibri"/>
+          <w:color w:val="4472C4" w:themeColor="accent5"/>
+          <w:sz w:val="24"/>
+          <w:szCs w:val="24"/>
+          <w:u w:val="single"/>
+          <w:lang w:val="en-GB" w:eastAsia="en-GB"/>
+        </w:rPr>
+      </w:pPr>
+      <w:r>
+        <w:rPr>
+          <w:rFonts w:ascii="Calibri" w:eastAsia="Times New Roman" w:hAnsi="Calibri" w:cs="Calibri"/>
+          <w:b/>
+          <w:color w:val="000000"/>
+          <w:sz w:val="24"/>
+          <w:szCs w:val="24"/>
+          <w:lang w:val="en-GB" w:eastAsia="en-GB"/>
+        </w:rPr>
+        <w:t>Example</w:t>
+      </w:r>
+      <w:r>
+        <w:rPr>
+          <w:rFonts w:ascii="Calibri" w:eastAsia="Times New Roman" w:hAnsi="Calibri" w:cs="Calibri"/>
+          <w:color w:val="000000"/>
+          <w:sz w:val="24"/>
+          <w:szCs w:val="24"/>
+          <w:lang w:val="en-GB" w:eastAsia="en-GB"/>
+        </w:rPr>
+        <w:t xml:space="preserve">: </w:t>
+      </w:r>
+      <w:r>
+        <w:rPr>
+          <w:rFonts w:ascii="Calibri" w:eastAsia="Times New Roman" w:hAnsi="Calibri" w:cs="Calibri"/>
+          <w:color w:val="4472C4" w:themeColor="accent5"/>
+          <w:sz w:val="24"/>
+          <w:szCs w:val="24"/>
+          <w:u w:val="single"/>
+          <w:lang w:val="en-GB" w:eastAsia="en-GB"/>
+        </w:rPr>
+        <w:t>http://localhost:57505/Apis/GetDeviceCards?StatusId=2</w:t>
+      </w:r>
+    </w:p>
+    <w:p>
+      <w:pPr>
+        <w:spacing w:after="0" w:line="240" w:lineRule="auto"/>
+        <w:rPr>
+          <w:rFonts w:ascii="Calibri" w:eastAsia="Times New Roman" w:hAnsi="Calibri" w:cs="Calibri"/>
+          <w:sz w:val="24"/>
+          <w:szCs w:val="24"/>
+          <w:lang w:val="en-GB" w:eastAsia="en-GB"/>
+        </w:rPr>
+      </w:pPr>
+      <w:r>
+        <w:rPr>
+          <w:rFonts w:ascii="Calibri" w:eastAsia="Times New Roman" w:hAnsi="Calibri" w:cs="Calibri"/>
           <w:b/>
           <w:bCs/>
           <w:color w:val="000000"/>
+          <w:sz w:val="24"/>
+          <w:szCs w:val="24"/>
           <w:lang w:val="en-GB" w:eastAsia="en-GB"/>
         </w:rPr>
         <w:t>Response:</w:t>
@@ -753,16 +949,18 @@
       <w:pPr>
         <w:spacing w:after="0" w:line="240" w:lineRule="auto"/>
         <w:rPr>
-          <w:rFonts w:ascii="Times New Roman" w:eastAsia="Times New Roman" w:hAnsi="Times New Roman" w:cs="Times New Roman"/>
-          <w:sz w:val="24"/>
-          <w:szCs w:val="24"/>
-          <w:lang w:val="en-GB" w:eastAsia="en-GB"/>
-        </w:rPr>
-      </w:pPr>
-      <w:r>
-        <w:rPr>
-          <w:rFonts w:ascii="Arial" w:eastAsia="Times New Roman" w:hAnsi="Arial" w:cs="Arial"/>
-          <w:color w:val="000000"/>
+          <w:rFonts w:ascii="Calibri" w:eastAsia="Times New Roman" w:hAnsi="Calibri" w:cs="Calibri"/>
+          <w:sz w:val="24"/>
+          <w:szCs w:val="24"/>
+          <w:lang w:val="en-GB" w:eastAsia="en-GB"/>
+        </w:rPr>
+      </w:pPr>
+      <w:r>
+        <w:rPr>
+          <w:rFonts w:ascii="Calibri" w:eastAsia="Times New Roman" w:hAnsi="Calibri" w:cs="Calibri"/>
+          <w:color w:val="000000"/>
+          <w:sz w:val="24"/>
+          <w:szCs w:val="24"/>
           <w:lang w:val="en-GB" w:eastAsia="en-GB"/>
         </w:rPr>
         <w:t>[</w:t>
@@ -770,8 +968,10 @@
       <w:proofErr w:type="spellStart"/>
       <w:r>
         <w:rPr>
-          <w:rFonts w:ascii="Arial" w:eastAsia="Times New Roman" w:hAnsi="Arial" w:cs="Arial"/>
-          <w:color w:val="000000"/>
+          <w:rFonts w:ascii="Calibri" w:eastAsia="Times New Roman" w:hAnsi="Calibri" w:cs="Calibri"/>
+          <w:color w:val="000000"/>
+          <w:sz w:val="24"/>
+          <w:szCs w:val="24"/>
           <w:lang w:val="en-GB" w:eastAsia="en-GB"/>
         </w:rPr>
         <w:t>Id</w:t>
@@ -779,8 +979,10 @@
       <w:proofErr w:type="gramStart"/>
       <w:r>
         <w:rPr>
-          <w:rFonts w:ascii="Arial" w:eastAsia="Times New Roman" w:hAnsi="Arial" w:cs="Arial"/>
-          <w:color w:val="000000"/>
+          <w:rFonts w:ascii="Calibri" w:eastAsia="Times New Roman" w:hAnsi="Calibri" w:cs="Calibri"/>
+          <w:color w:val="000000"/>
+          <w:sz w:val="24"/>
+          <w:szCs w:val="24"/>
           <w:lang w:val="en-GB" w:eastAsia="en-GB"/>
         </w:rPr>
         <w:t>,CardId</w:t>
@@ -789,8 +991,10 @@
       <w:proofErr w:type="gramEnd"/>
       <w:r>
         <w:rPr>
-          <w:rFonts w:ascii="Arial" w:eastAsia="Times New Roman" w:hAnsi="Arial" w:cs="Arial"/>
-          <w:color w:val="000000"/>
+          <w:rFonts w:ascii="Calibri" w:eastAsia="Times New Roman" w:hAnsi="Calibri" w:cs="Calibri"/>
+          <w:color w:val="000000"/>
+          <w:sz w:val="24"/>
+          <w:szCs w:val="24"/>
           <w:lang w:val="en-GB" w:eastAsia="en-GB"/>
         </w:rPr>
         <w:t>, CardNumberPhysical,CardIdNumber,DeviceId,AssignTime,ExpireTime,StatusId]</w:t>
@@ -800,18 +1004,20 @@
       <w:pPr>
         <w:spacing w:after="0" w:line="240" w:lineRule="auto"/>
         <w:rPr>
-          <w:rFonts w:ascii="Times New Roman" w:eastAsia="Times New Roman" w:hAnsi="Times New Roman" w:cs="Times New Roman"/>
-          <w:sz w:val="24"/>
-          <w:szCs w:val="24"/>
-          <w:lang w:val="en-GB" w:eastAsia="en-GB"/>
-        </w:rPr>
-      </w:pPr>
-      <w:r>
-        <w:rPr>
-          <w:rFonts w:ascii="Arial" w:eastAsia="Times New Roman" w:hAnsi="Arial" w:cs="Arial"/>
+          <w:rFonts w:ascii="Calibri" w:eastAsia="Times New Roman" w:hAnsi="Calibri" w:cs="Calibri"/>
+          <w:sz w:val="24"/>
+          <w:szCs w:val="24"/>
+          <w:lang w:val="en-GB" w:eastAsia="en-GB"/>
+        </w:rPr>
+      </w:pPr>
+      <w:r>
+        <w:rPr>
+          <w:rFonts w:ascii="Calibri" w:eastAsia="Times New Roman" w:hAnsi="Calibri" w:cs="Calibri"/>
           <w:b/>
           <w:bCs/>
           <w:color w:val="000000"/>
+          <w:sz w:val="24"/>
+          <w:szCs w:val="24"/>
           <w:lang w:val="en-GB" w:eastAsia="en-GB"/>
         </w:rPr>
         <w:t>Sample</w:t>
@@ -819,18 +1025,22 @@
       <w:proofErr w:type="gramStart"/>
       <w:r>
         <w:rPr>
-          <w:rFonts w:ascii="Arial" w:eastAsia="Times New Roman" w:hAnsi="Arial" w:cs="Arial"/>
+          <w:rFonts w:ascii="Calibri" w:eastAsia="Times New Roman" w:hAnsi="Calibri" w:cs="Calibri"/>
           <w:b/>
           <w:bCs/>
           <w:color w:val="000000"/>
+          <w:sz w:val="24"/>
+          <w:szCs w:val="24"/>
           <w:lang w:val="en-GB" w:eastAsia="en-GB"/>
         </w:rPr>
         <w:t>:</w:t>
       </w:r>
       <w:r>
         <w:rPr>
-          <w:rFonts w:ascii="Arial" w:eastAsia="Times New Roman" w:hAnsi="Arial" w:cs="Arial"/>
-          <w:color w:val="000000"/>
+          <w:rFonts w:ascii="Calibri" w:eastAsia="Times New Roman" w:hAnsi="Calibri" w:cs="Calibri"/>
+          <w:color w:val="000000"/>
+          <w:sz w:val="24"/>
+          <w:szCs w:val="24"/>
           <w:lang w:val="en-GB" w:eastAsia="en-GB"/>
         </w:rPr>
         <w:t>[</w:t>
@@ -838,26 +1048,88 @@
       <w:proofErr w:type="gramEnd"/>
       <w:r>
         <w:rPr>
-          <w:rFonts w:ascii="Arial" w:eastAsia="Times New Roman" w:hAnsi="Arial" w:cs="Arial"/>
-          <w:color w:val="000000"/>
+          <w:rFonts w:ascii="Calibri" w:eastAsia="Times New Roman" w:hAnsi="Calibri" w:cs="Calibri"/>
+          <w:color w:val="000000"/>
+          <w:sz w:val="24"/>
+          <w:szCs w:val="24"/>
           <w:lang w:val="en-GB" w:eastAsia="en-GB"/>
         </w:rPr>
         <w:t>2,1010,185631,110,1,31/08/2016 20:59:16,01/09/2016 00:00:00,1]</w:t>
       </w:r>
     </w:p>
     <w:p>
-      <w:r>
-        <w:rPr>
-          <w:rFonts w:ascii="Times New Roman" w:eastAsia="Times New Roman" w:hAnsi="Times New Roman" w:cs="Times New Roman"/>
+      <w:pPr>
+        <w:rPr>
+          <w:rFonts w:ascii="Calibri" w:eastAsia="Times New Roman" w:hAnsi="Calibri" w:cs="Calibri"/>
+          <w:sz w:val="24"/>
+          <w:szCs w:val="24"/>
+          <w:lang w:val="en-GB" w:eastAsia="en-GB"/>
+        </w:rPr>
+      </w:pPr>
+      <w:r>
+        <w:rPr>
+          <w:rFonts w:ascii="Calibri" w:eastAsia="Times New Roman" w:hAnsi="Calibri" w:cs="Calibri"/>
           <w:sz w:val="24"/>
           <w:szCs w:val="24"/>
           <w:lang w:val="en-GB" w:eastAsia="en-GB"/>
         </w:rPr>
         <w:br/>
       </w:r>
-      <w:r>
-        <w:rPr>
-          <w:rFonts w:ascii="Times New Roman" w:eastAsia="Times New Roman" w:hAnsi="Times New Roman" w:cs="Times New Roman"/>
+    </w:p>
+    <w:p>
+      <w:pPr>
+        <w:rPr>
+          <w:rFonts w:ascii="Calibri" w:hAnsi="Calibri" w:cs="Calibri"/>
+          <w:sz w:val="24"/>
+          <w:szCs w:val="24"/>
+        </w:rPr>
+      </w:pPr>
+      <w:r>
+        <w:rPr>
+          <w:rFonts w:ascii="Calibri" w:hAnsi="Calibri" w:cs="Calibri"/>
+          <w:sz w:val="24"/>
+          <w:szCs w:val="24"/>
+        </w:rPr>
+        <w:br w:type="page"/>
+      </w:r>
+    </w:p>
+    <w:p>
+      <w:pPr>
+        <w:rPr>
+          <w:rFonts w:ascii="Calibri" w:eastAsia="Times New Roman" w:hAnsi="Calibri" w:cs="Calibri"/>
+          <w:sz w:val="24"/>
+          <w:szCs w:val="24"/>
+          <w:lang w:val="en-GB" w:eastAsia="en-GB"/>
+        </w:rPr>
+      </w:pPr>
+      <w:r>
+        <w:rPr>
+          <w:rFonts w:ascii="Calibri" w:eastAsia="Times New Roman" w:hAnsi="Calibri" w:cs="Calibri"/>
+          <w:color w:val="C45911" w:themeColor="accent2" w:themeShade="BF"/>
+          <w:sz w:val="24"/>
+          <w:szCs w:val="24"/>
+          <w:u w:val="single"/>
+          <w:lang w:val="en-GB" w:eastAsia="en-GB"/>
+        </w:rPr>
+        <w:lastRenderedPageBreak/>
+        <w:t>http://siteurl/Apis/SetDeviceCardStatus?deviceId={deviceId}&amp;cardNo={cardNo}&amp;status={statusId</w:t>
+      </w:r>
+      <w:proofErr w:type="gramStart"/>
+      <w:r>
+        <w:rPr>
+          <w:rFonts w:ascii="Calibri" w:eastAsia="Times New Roman" w:hAnsi="Calibri" w:cs="Calibri"/>
+          <w:color w:val="C45911" w:themeColor="accent2" w:themeShade="BF"/>
+          <w:sz w:val="24"/>
+          <w:szCs w:val="24"/>
+          <w:u w:val="single"/>
+          <w:lang w:val="en-GB" w:eastAsia="en-GB"/>
+        </w:rPr>
+        <w:t>}</w:t>
+      </w:r>
+      <w:proofErr w:type="gramEnd"/>
+      <w:r>
+        <w:rPr>
+          <w:rFonts w:ascii="Calibri" w:eastAsia="Times New Roman" w:hAnsi="Calibri" w:cs="Calibri"/>
           <w:sz w:val="24"/>
           <w:szCs w:val="24"/>
           <w:lang w:val="en-GB" w:eastAsia="en-GB"/>
@@ -866,15 +1138,344 @@
       </w:r>
       <w:r>
         <w:rPr>
-          <w:rFonts w:ascii="Times New Roman" w:eastAsia="Times New Roman" w:hAnsi="Times New Roman" w:cs="Times New Roman"/>
+          <w:rFonts w:ascii="Calibri" w:eastAsia="Times New Roman" w:hAnsi="Calibri" w:cs="Calibri"/>
+          <w:b/>
+          <w:sz w:val="24"/>
+          <w:szCs w:val="24"/>
+          <w:lang w:val="en-GB" w:eastAsia="en-GB"/>
+        </w:rPr>
+        <w:t>Example</w:t>
+      </w:r>
+      <w:r>
+        <w:rPr>
+          <w:rFonts w:ascii="Calibri" w:eastAsia="Times New Roman" w:hAnsi="Calibri" w:cs="Calibri"/>
+          <w:sz w:val="24"/>
+          <w:szCs w:val="24"/>
+          <w:lang w:val="en-GB" w:eastAsia="en-GB"/>
+        </w:rPr>
+        <w:t xml:space="preserve">: </w:t>
+      </w:r>
+      <w:hyperlink r:id="rId8" w:history="1">
+        <w:r>
+          <w:rPr>
+            <w:rStyle w:val="Hyperlink"/>
+            <w:rFonts w:ascii="Calibri" w:eastAsia="Times New Roman" w:hAnsi="Calibri" w:cs="Calibri"/>
+            <w:color w:val="4472C4" w:themeColor="accent5"/>
+            <w:sz w:val="24"/>
+            <w:szCs w:val="24"/>
+            <w:lang w:val="en-GB" w:eastAsia="en-GB"/>
+          </w:rPr>
+          <w:t>http://localhost:57505/Apis/SetDeviceCardStatus?deviceId=1&amp;cardNo=185631&amp;status=2</w:t>
+        </w:r>
+      </w:hyperlink>
+      <w:r>
+        <w:rPr>
+          <w:rFonts w:ascii="Calibri" w:eastAsia="Times New Roman" w:hAnsi="Calibri" w:cs="Calibri"/>
           <w:sz w:val="24"/>
           <w:szCs w:val="24"/>
           <w:lang w:val="en-GB" w:eastAsia="en-GB"/>
         </w:rPr>
         <w:br/>
       </w:r>
+      <w:r>
+        <w:rPr>
+          <w:rFonts w:ascii="Calibri" w:eastAsia="Times New Roman" w:hAnsi="Calibri" w:cs="Calibri"/>
+          <w:b/>
+          <w:sz w:val="24"/>
+          <w:szCs w:val="24"/>
+          <w:lang w:val="en-GB" w:eastAsia="en-GB"/>
+        </w:rPr>
+        <w:t>Response</w:t>
+      </w:r>
+      <w:r>
+        <w:rPr>
+          <w:rFonts w:ascii="Calibri" w:eastAsia="Times New Roman" w:hAnsi="Calibri" w:cs="Calibri"/>
+          <w:sz w:val="24"/>
+          <w:szCs w:val="24"/>
+          <w:lang w:val="en-GB" w:eastAsia="en-GB"/>
+        </w:rPr>
+        <w:t>:</w:t>
+      </w:r>
+      <w:r>
+        <w:rPr>
+          <w:rFonts w:ascii="Calibri" w:eastAsia="Times New Roman" w:hAnsi="Calibri" w:cs="Calibri"/>
+          <w:sz w:val="24"/>
+          <w:szCs w:val="24"/>
+          <w:lang w:val="en-GB" w:eastAsia="en-GB"/>
+        </w:rPr>
+        <w:br/>
+        <w:t>{Number of entries changed} rows affected</w:t>
+      </w:r>
+    </w:p>
+    <w:p>
+      <w:pPr>
+        <w:rPr>
+          <w:rFonts w:ascii="Calibri" w:eastAsia="Times New Roman" w:hAnsi="Calibri" w:cs="Calibri"/>
+          <w:color w:val="1155CC"/>
+          <w:sz w:val="24"/>
+          <w:szCs w:val="24"/>
+          <w:u w:val="single"/>
+          <w:lang w:val="en-GB" w:eastAsia="en-GB"/>
+        </w:rPr>
+      </w:pPr>
       <w:bookmarkStart w:id="0" w:name="_GoBack"/>
       <w:bookmarkEnd w:id="0"/>
+    </w:p>
+    <w:p>
+      <w:pPr>
+        <w:rPr>
+          <w:rFonts w:ascii="Calibri" w:eastAsia="Times New Roman" w:hAnsi="Calibri" w:cs="Calibri"/>
+          <w:sz w:val="24"/>
+          <w:szCs w:val="24"/>
+          <w:lang w:val="en-GB" w:eastAsia="en-GB"/>
+        </w:rPr>
+      </w:pPr>
+      <w:r>
+        <w:rPr>
+          <w:rFonts w:ascii="Calibri" w:eastAsia="Times New Roman" w:hAnsi="Calibri" w:cs="Calibri"/>
+          <w:color w:val="C45911" w:themeColor="accent2" w:themeShade="BF"/>
+          <w:sz w:val="24"/>
+          <w:szCs w:val="24"/>
+          <w:u w:val="single"/>
+          <w:lang w:val="en-GB" w:eastAsia="en-GB"/>
+        </w:rPr>
+        <w:fldChar w:fldCharType="begin"/>
+      </w:r>
+      <w:r>
+        <w:rPr>
+          <w:rFonts w:ascii="Calibri" w:eastAsia="Times New Roman" w:hAnsi="Calibri" w:cs="Calibri"/>
+          <w:color w:val="C45911" w:themeColor="accent2" w:themeShade="BF"/>
+          <w:sz w:val="24"/>
+          <w:szCs w:val="24"/>
+          <w:u w:val="single"/>
+          <w:lang w:val="en-GB" w:eastAsia="en-GB"/>
+        </w:rPr>
+        <w:instrText xml:space="preserve"> HYPERLINK "</w:instrText>
+      </w:r>
+      <w:r>
+        <w:rPr>
+          <w:rFonts w:ascii="Calibri" w:eastAsia="Times New Roman" w:hAnsi="Calibri" w:cs="Calibri"/>
+          <w:color w:val="C45911" w:themeColor="accent2" w:themeShade="BF"/>
+          <w:sz w:val="24"/>
+          <w:szCs w:val="24"/>
+          <w:u w:val="single"/>
+          <w:lang w:val="en-GB" w:eastAsia="en-GB"/>
+        </w:rPr>
+        <w:instrText>http://siteurl/Apis/</w:instrText>
+      </w:r>
+      <w:r>
+        <w:rPr>
+          <w:rFonts w:ascii="Calibri" w:eastAsia="Times New Roman" w:hAnsi="Calibri" w:cs="Calibri"/>
+          <w:color w:val="C45911" w:themeColor="accent2" w:themeShade="BF"/>
+          <w:sz w:val="24"/>
+          <w:szCs w:val="24"/>
+          <w:u w:val="single"/>
+          <w:lang w:val="en-GB" w:eastAsia="en-GB"/>
+        </w:rPr>
+        <w:instrText xml:space="preserve">" </w:instrText>
+      </w:r>
+      <w:r>
+        <w:rPr>
+          <w:rFonts w:ascii="Calibri" w:eastAsia="Times New Roman" w:hAnsi="Calibri" w:cs="Calibri"/>
+          <w:color w:val="C45911" w:themeColor="accent2" w:themeShade="BF"/>
+          <w:sz w:val="24"/>
+          <w:szCs w:val="24"/>
+          <w:u w:val="single"/>
+          <w:lang w:val="en-GB" w:eastAsia="en-GB"/>
+        </w:rPr>
+        <w:fldChar w:fldCharType="separate"/>
+      </w:r>
+      <w:r>
+        <w:rPr>
+          <w:rStyle w:val="Hyperlink"/>
+          <w:rFonts w:ascii="Calibri" w:eastAsia="Times New Roman" w:hAnsi="Calibri" w:cs="Calibri"/>
+          <w:color w:val="C45911" w:themeColor="accent2" w:themeShade="BF"/>
+          <w:sz w:val="24"/>
+          <w:szCs w:val="24"/>
+          <w:lang w:val="en-GB" w:eastAsia="en-GB"/>
+        </w:rPr>
+        <w:t>http://siteurl/Apis/</w:t>
+      </w:r>
+      <w:r>
+        <w:rPr>
+          <w:rFonts w:ascii="Calibri" w:eastAsia="Times New Roman" w:hAnsi="Calibri" w:cs="Calibri"/>
+          <w:color w:val="C45911" w:themeColor="accent2" w:themeShade="BF"/>
+          <w:sz w:val="24"/>
+          <w:szCs w:val="24"/>
+          <w:u w:val="single"/>
+          <w:lang w:val="en-GB" w:eastAsia="en-GB"/>
+        </w:rPr>
+        <w:fldChar w:fldCharType="end"/>
+      </w:r>
+      <w:r>
+        <w:rPr>
+          <w:rFonts w:ascii="Calibri" w:eastAsia="Times New Roman" w:hAnsi="Calibri" w:cs="Calibri"/>
+          <w:color w:val="C45911" w:themeColor="accent2" w:themeShade="BF"/>
+          <w:sz w:val="24"/>
+          <w:szCs w:val="24"/>
+          <w:u w:val="single"/>
+          <w:lang w:val="en-GB" w:eastAsia="en-GB"/>
+        </w:rPr>
+        <w:t>InsertCardLog</w:t>
+      </w:r>
+      <w:proofErr w:type="gramStart"/>
+      <w:r>
+        <w:rPr>
+          <w:rFonts w:ascii="Calibri" w:eastAsia="Times New Roman" w:hAnsi="Calibri" w:cs="Calibri"/>
+          <w:color w:val="C45911" w:themeColor="accent2" w:themeShade="BF"/>
+          <w:sz w:val="24"/>
+          <w:szCs w:val="24"/>
+          <w:u w:val="single"/>
+          <w:lang w:val="en-GB" w:eastAsia="en-GB"/>
+        </w:rPr>
+        <w:t>?deviceId</w:t>
+      </w:r>
+      <w:proofErr w:type="gramEnd"/>
+      <w:r>
+        <w:rPr>
+          <w:rFonts w:ascii="Calibri" w:eastAsia="Times New Roman" w:hAnsi="Calibri" w:cs="Calibri"/>
+          <w:color w:val="C45911" w:themeColor="accent2" w:themeShade="BF"/>
+          <w:sz w:val="24"/>
+          <w:szCs w:val="24"/>
+          <w:u w:val="single"/>
+          <w:lang w:val="en-GB" w:eastAsia="en-GB"/>
+        </w:rPr>
+        <w:t>={deviceId}&amp;cardNo={cardNo}&amp;time={m-d-YYYY h:mm}</w:t>
+      </w:r>
+      <w:r>
+        <w:rPr>
+          <w:rFonts w:ascii="Calibri" w:eastAsia="Times New Roman" w:hAnsi="Calibri" w:cs="Calibri"/>
+          <w:color w:val="1155CC"/>
+          <w:sz w:val="24"/>
+          <w:szCs w:val="24"/>
+          <w:u w:val="single"/>
+          <w:lang w:val="en-GB" w:eastAsia="en-GB"/>
+        </w:rPr>
+        <w:br/>
+      </w:r>
+      <w:r>
+        <w:rPr>
+          <w:rFonts w:ascii="Calibri" w:eastAsia="Times New Roman" w:hAnsi="Calibri" w:cs="Calibri"/>
+          <w:b/>
+          <w:sz w:val="24"/>
+          <w:szCs w:val="24"/>
+          <w:lang w:val="en-GB" w:eastAsia="en-GB"/>
+        </w:rPr>
+        <w:t>Example</w:t>
+      </w:r>
+      <w:r>
+        <w:rPr>
+          <w:rFonts w:ascii="Calibri" w:eastAsia="Times New Roman" w:hAnsi="Calibri" w:cs="Calibri"/>
+          <w:sz w:val="24"/>
+          <w:szCs w:val="24"/>
+          <w:lang w:val="en-GB" w:eastAsia="en-GB"/>
+        </w:rPr>
+        <w:t xml:space="preserve">: </w:t>
+      </w:r>
+      <w:r>
+        <w:rPr>
+          <w:rFonts w:ascii="Calibri" w:eastAsia="Times New Roman" w:hAnsi="Calibri" w:cs="Calibri"/>
+          <w:color w:val="4472C4" w:themeColor="accent5"/>
+          <w:sz w:val="24"/>
+          <w:szCs w:val="24"/>
+          <w:u w:val="single"/>
+          <w:lang w:val="en-GB" w:eastAsia="en-GB"/>
+        </w:rPr>
+        <w:t>http://localhost:57505/Apis/InsertCardLog?deviceId=1&amp;cardNo=185631&amp;time=10-14-2016 20:20</w:t>
+      </w:r>
+      <w:r>
+        <w:rPr>
+          <w:rFonts w:ascii="Calibri" w:eastAsia="Times New Roman" w:hAnsi="Calibri" w:cs="Calibri"/>
+          <w:sz w:val="24"/>
+          <w:szCs w:val="24"/>
+          <w:lang w:val="en-GB" w:eastAsia="en-GB"/>
+        </w:rPr>
+        <w:br/>
+      </w:r>
+      <w:r>
+        <w:rPr>
+          <w:rFonts w:ascii="Calibri" w:eastAsia="Times New Roman" w:hAnsi="Calibri" w:cs="Calibri"/>
+          <w:b/>
+          <w:sz w:val="24"/>
+          <w:szCs w:val="24"/>
+          <w:lang w:val="en-GB" w:eastAsia="en-GB"/>
+        </w:rPr>
+        <w:t>Response</w:t>
+      </w:r>
+      <w:r>
+        <w:rPr>
+          <w:rFonts w:ascii="Calibri" w:eastAsia="Times New Roman" w:hAnsi="Calibri" w:cs="Calibri"/>
+          <w:sz w:val="24"/>
+          <w:szCs w:val="24"/>
+          <w:lang w:val="en-GB" w:eastAsia="en-GB"/>
+        </w:rPr>
+        <w:t xml:space="preserve">: </w:t>
+      </w:r>
+      <w:r>
+        <w:rPr>
+          <w:rFonts w:ascii="Calibri" w:eastAsia="Times New Roman" w:hAnsi="Calibri" w:cs="Calibri"/>
+          <w:sz w:val="24"/>
+          <w:szCs w:val="24"/>
+          <w:lang w:val="en-GB" w:eastAsia="en-GB"/>
+        </w:rPr>
+        <w:br/>
+        <w:t>Success: “</w:t>
+      </w:r>
+      <w:r>
+        <w:rPr>
+          <w:rFonts w:ascii="Calibri" w:eastAsia="Times New Roman" w:hAnsi="Calibri" w:cs="Calibri"/>
+          <w:sz w:val="24"/>
+          <w:szCs w:val="24"/>
+          <w:lang w:val="en-GB" w:eastAsia="en-GB"/>
+        </w:rPr>
+        <w:t>Card Log added</w:t>
+      </w:r>
+      <w:r>
+        <w:rPr>
+          <w:rFonts w:ascii="Calibri" w:eastAsia="Times New Roman" w:hAnsi="Calibri" w:cs="Calibri"/>
+          <w:sz w:val="24"/>
+          <w:szCs w:val="24"/>
+          <w:lang w:val="en-GB" w:eastAsia="en-GB"/>
+        </w:rPr>
+        <w:t>”</w:t>
+      </w:r>
+      <w:r>
+        <w:rPr>
+          <w:rFonts w:ascii="Calibri" w:eastAsia="Times New Roman" w:hAnsi="Calibri" w:cs="Calibri"/>
+          <w:sz w:val="24"/>
+          <w:szCs w:val="24"/>
+          <w:lang w:val="en-GB" w:eastAsia="en-GB"/>
+        </w:rPr>
+        <w:br/>
+        <w:t xml:space="preserve">Error: </w:t>
+      </w:r>
+      <w:r>
+        <w:rPr>
+          <w:rFonts w:ascii="Calibri" w:eastAsia="Times New Roman" w:hAnsi="Calibri" w:cs="Calibri"/>
+          <w:sz w:val="24"/>
+          <w:szCs w:val="24"/>
+          <w:lang w:val="en-GB" w:eastAsia="en-GB"/>
+        </w:rPr>
+        <w:t>"Invalid request:</w:t>
+      </w:r>
+      <w:r>
+        <w:rPr>
+          <w:rFonts w:ascii="Calibri" w:eastAsia="Times New Roman" w:hAnsi="Calibri" w:cs="Calibri"/>
+          <w:sz w:val="24"/>
+          <w:szCs w:val="24"/>
+          <w:lang w:val="en-GB" w:eastAsia="en-GB"/>
+        </w:rPr>
+        <w:t xml:space="preserve"> {error}”</w:t>
+      </w:r>
+    </w:p>
+    <w:p>
+      <w:pPr>
+        <w:rPr>
+          <w:rFonts w:ascii="Calibri" w:hAnsi="Calibri" w:cs="Calibri"/>
+          <w:sz w:val="24"/>
+          <w:szCs w:val="24"/>
+        </w:rPr>
+      </w:pPr>
     </w:p>
     <w:sectPr>
       <w:pgSz w:w="11906" w:h="16838" w:code="9"/>
@@ -1286,7 +1887,6 @@
   <w:style w:type="character" w:default="1" w:styleId="DefaultParagraphFont">
     <w:name w:val="Default Paragraph Font"/>
     <w:uiPriority w:val="1"/>
-    <w:semiHidden/>
     <w:unhideWhenUsed/>
   </w:style>
   <w:style w:type="table" w:default="1" w:styleId="TableNormal">
@@ -1331,7 +1931,6 @@
     <w:name w:val="Hyperlink"/>
     <w:basedOn w:val="DefaultParagraphFont"/>
     <w:uiPriority w:val="99"/>
-    <w:semiHidden/>
     <w:unhideWhenUsed/>
     <w:rsid w:val="00A9226D"/>
     <w:rPr>

</xml_diff>